<commit_message>
1.01 delay logic works, update worksheet with proper logic
</commit_message>
<xml_diff>
--- a/AutoCam Interrupts.docx
+++ b/AutoCam Interrupts.docx
@@ -9,19 +9,11 @@
           <w:color w:val="2E74B5" w:themeColor="accent1" w:themeShade="BF"/>
         </w:rPr>
       </w:pPr>
-      <w:proofErr w:type="spellStart"/>
       <w:r>
         <w:rPr>
           <w:color w:val="2E74B5" w:themeColor="accent1" w:themeShade="BF"/>
         </w:rPr>
-        <w:t>AutoCam</w:t>
-      </w:r>
-      <w:proofErr w:type="spellEnd"/>
-      <w:r>
-        <w:rPr>
-          <w:color w:val="2E74B5" w:themeColor="accent1" w:themeShade="BF"/>
-        </w:rPr>
-        <w:t xml:space="preserve"> Interrupts</w:t>
+        <w:t>AutoCam Interrupts</w:t>
       </w:r>
     </w:p>
     <w:p/>
@@ -63,15 +55,22 @@
             <w:tcW w:w="2263" w:type="dxa"/>
           </w:tcPr>
           <w:p>
+            <w:r>
+              <w:t>TimerCompare1</w:t>
+            </w:r>
+          </w:p>
+        </w:tc>
+        <w:tc>
+          <w:tcPr>
+            <w:tcW w:w="7230" w:type="dxa"/>
+          </w:tcPr>
+          <w:p>
+            <w:r>
+              <w:t>For the camera shooting activities, counts in seconds also if initiated</w:t>
+            </w:r>
             <w:bookmarkStart w:id="0" w:name="_GoBack"/>
             <w:bookmarkEnd w:id="0"/>
           </w:p>
-        </w:tc>
-        <w:tc>
-          <w:tcPr>
-            <w:tcW w:w="7230" w:type="dxa"/>
-          </w:tcPr>
-          <w:p/>
         </w:tc>
       </w:tr>
       <w:tr>

</xml_diff>